<commit_message>
Upadted Final Report Template
</commit_message>
<xml_diff>
--- a/docs/3_final_report_template/sdd13_final_report_template.docx
+++ b/docs/3_final_report_template/sdd13_final_report_template.docx
@@ -700,43 +700,7 @@
                                 <w:sz w:val="25"/>
                                 <w:szCs w:val="25"/>
                               </w:rPr>
-                              <w:t xml:space="preserve">All sentences or passages quoted in this report, or computer code of any form whatsoever used and/or submitted at any stages, which are taken from other people’s work have been specifically acknowledged by clear citation of the source, specifying author, work, date and page(s). Any part of my own written work, or software coding, which is substantially based upon other people’s work, is duly accompanied by clear citation of the source, specifying author, work, date and page(s). I understand that failure to do </w:t>
-                            </w:r>
-                            <w:proofErr w:type="gramStart"/>
-                            <w:r>
-                              <w:rPr>
-                                <w:rFonts w:ascii="Times New Roman" w:hAnsi="Times New Roman" w:cs="Times New Roman"/>
-                                <w:sz w:val="25"/>
-                                <w:szCs w:val="25"/>
-                              </w:rPr>
-                              <w:t>this amounts</w:t>
-                            </w:r>
-                            <w:proofErr w:type="gramEnd"/>
-                            <w:r>
-                              <w:rPr>
-                                <w:rFonts w:ascii="Times New Roman" w:hAnsi="Times New Roman" w:cs="Times New Roman"/>
-                                <w:sz w:val="25"/>
-                                <w:szCs w:val="25"/>
-                              </w:rPr>
-                              <w:t xml:space="preserve"> to plagiarism and will be considered grounds for failure in this module and the degree </w:t>
-                            </w:r>
-                            <w:proofErr w:type="gramStart"/>
-                            <w:r>
-                              <w:rPr>
-                                <w:rFonts w:ascii="Times New Roman" w:hAnsi="Times New Roman" w:cs="Times New Roman"/>
-                                <w:sz w:val="25"/>
-                                <w:szCs w:val="25"/>
-                              </w:rPr>
-                              <w:t>examination as a whole</w:t>
-                            </w:r>
-                            <w:proofErr w:type="gramEnd"/>
-                            <w:r>
-                              <w:rPr>
-                                <w:rFonts w:ascii="Times New Roman" w:hAnsi="Times New Roman" w:cs="Times New Roman"/>
-                                <w:sz w:val="25"/>
-                                <w:szCs w:val="25"/>
-                              </w:rPr>
-                              <w:t>.</w:t>
+                              <w:t>All sentences or passages quoted in this report, or computer code of any form whatsoever used and/or submitted at any stages, which are taken from other people’s work have been specifically acknowledged by clear citation of the source, specifying author, work, date and page(s). Any part of my own written work, or software coding, which is substantially based upon other people’s work, is duly accompanied by clear citation of the source, specifying author, work, date and page(s). I understand that failure to do this amounts to plagiarism and will be considered grounds for failure in this module and the degree examination as a whole.</w:t>
                             </w:r>
                           </w:p>
                           <w:p>
@@ -900,43 +864,7 @@
                           <w:sz w:val="25"/>
                           <w:szCs w:val="25"/>
                         </w:rPr>
-                        <w:t xml:space="preserve">All sentences or passages quoted in this report, or computer code of any form whatsoever used and/or submitted at any stages, which are taken from other people’s work have been specifically acknowledged by clear citation of the source, specifying author, work, date and page(s). Any part of my own written work, or software coding, which is substantially based upon other people’s work, is duly accompanied by clear citation of the source, specifying author, work, date and page(s). I understand that failure to do </w:t>
-                      </w:r>
-                      <w:proofErr w:type="gramStart"/>
-                      <w:r>
-                        <w:rPr>
-                          <w:rFonts w:ascii="Times New Roman" w:hAnsi="Times New Roman" w:cs="Times New Roman"/>
-                          <w:sz w:val="25"/>
-                          <w:szCs w:val="25"/>
-                        </w:rPr>
-                        <w:t>this amounts</w:t>
-                      </w:r>
-                      <w:proofErr w:type="gramEnd"/>
-                      <w:r>
-                        <w:rPr>
-                          <w:rFonts w:ascii="Times New Roman" w:hAnsi="Times New Roman" w:cs="Times New Roman"/>
-                          <w:sz w:val="25"/>
-                          <w:szCs w:val="25"/>
-                        </w:rPr>
-                        <w:t xml:space="preserve"> to plagiarism and will be considered grounds for failure in this module and the degree </w:t>
-                      </w:r>
-                      <w:proofErr w:type="gramStart"/>
-                      <w:r>
-                        <w:rPr>
-                          <w:rFonts w:ascii="Times New Roman" w:hAnsi="Times New Roman" w:cs="Times New Roman"/>
-                          <w:sz w:val="25"/>
-                          <w:szCs w:val="25"/>
-                        </w:rPr>
-                        <w:t>examination as a whole</w:t>
-                      </w:r>
-                      <w:proofErr w:type="gramEnd"/>
-                      <w:r>
-                        <w:rPr>
-                          <w:rFonts w:ascii="Times New Roman" w:hAnsi="Times New Roman" w:cs="Times New Roman"/>
-                          <w:sz w:val="25"/>
-                          <w:szCs w:val="25"/>
-                        </w:rPr>
-                        <w:t>.</w:t>
+                        <w:t>All sentences or passages quoted in this report, or computer code of any form whatsoever used and/or submitted at any stages, which are taken from other people’s work have been specifically acknowledged by clear citation of the source, specifying author, work, date and page(s). Any part of my own written work, or software coding, which is substantially based upon other people’s work, is duly accompanied by clear citation of the source, specifying author, work, date and page(s). I understand that failure to do this amounts to plagiarism and will be considered grounds for failure in this module and the degree examination as a whole.</w:t>
                       </w:r>
                     </w:p>
                     <w:p>
@@ -10695,7 +10623,6 @@
         </w:rPr>
         <w:t>-</w:t>
       </w:r>
-      <w:proofErr w:type="gramStart"/>
       <w:r>
         <w:rPr>
           <w:rFonts w:ascii="Times New Roman" w:hAnsi="Times New Roman" w:cs="Times New Roman"/>
@@ -10708,7 +10635,6 @@
         </w:rPr>
         <w:t xml:space="preserve"> )</w:t>
       </w:r>
-      <w:proofErr w:type="gramEnd"/>
       <w:r>
         <w:rPr>
           <w:rFonts w:ascii="Times New Roman" w:hAnsi="Times New Roman" w:cs="Times New Roman"/>
@@ -11407,13 +11333,7 @@
         <w:ind w:firstLine="720"/>
       </w:pPr>
       <w:r>
-        <w:t xml:space="preserve">This section will display the </w:t>
-      </w:r>
-      <w:r>
-        <w:t>Class</w:t>
-      </w:r>
-      <w:r>
-        <w:t xml:space="preserve"> diagram of the project.</w:t>
+        <w:t>This section will display the Class diagram of the project.</w:t>
       </w:r>
     </w:p>
     <w:p>
@@ -11438,13 +11358,7 @@
         <w:pStyle w:val="ListParagraph"/>
       </w:pPr>
       <w:r>
-        <w:t xml:space="preserve">This section will display the </w:t>
-      </w:r>
-      <w:r>
-        <w:t>Use case</w:t>
-      </w:r>
-      <w:r>
-        <w:t xml:space="preserve"> diagram of the project.</w:t>
+        <w:t>This section will display the Use case diagram of the project.</w:t>
       </w:r>
     </w:p>
     <w:p>
@@ -11620,7 +11534,11 @@
         <w:tab/>
       </w:r>
     </w:p>
-    <w:p/>
+    <w:p>
+      <w:r>
+        <w:t>The API endpoints would be explained here.</w:t>
+      </w:r>
+    </w:p>
     <w:p>
       <w:pPr>
         <w:pStyle w:val="Heading2"/>
@@ -11941,19 +11859,7 @@
         <w:rPr>
           <w:rFonts w:ascii="Times New Roman" w:hAnsi="Times New Roman" w:cs="Times New Roman"/>
         </w:rPr>
-        <w:t xml:space="preserve">In this section, the </w:t>
-      </w:r>
-      <w:r>
-        <w:rPr>
-          <w:rFonts w:ascii="Times New Roman" w:hAnsi="Times New Roman" w:cs="Times New Roman"/>
-        </w:rPr>
-        <w:t>deployment process would be explained</w:t>
-      </w:r>
-      <w:r>
-        <w:rPr>
-          <w:rFonts w:ascii="Times New Roman" w:hAnsi="Times New Roman" w:cs="Times New Roman"/>
-        </w:rPr>
-        <w:t>.</w:t>
+        <w:t>In this section, the deployment process would be explained.</w:t>
       </w:r>
     </w:p>
     <w:p>
@@ -12000,19 +11906,7 @@
         <w:rPr>
           <w:rFonts w:ascii="Times New Roman" w:hAnsi="Times New Roman" w:cs="Times New Roman"/>
         </w:rPr>
-        <w:t xml:space="preserve">In this section, the </w:t>
-      </w:r>
-      <w:r>
-        <w:rPr>
-          <w:rFonts w:ascii="Times New Roman" w:hAnsi="Times New Roman" w:cs="Times New Roman"/>
-        </w:rPr>
-        <w:t>challenges faced during the deployment</w:t>
-      </w:r>
-      <w:r>
-        <w:rPr>
-          <w:rFonts w:ascii="Times New Roman" w:hAnsi="Times New Roman" w:cs="Times New Roman"/>
-        </w:rPr>
-        <w:t xml:space="preserve"> would be explained.</w:t>
+        <w:t>In this section, the challenges faced during the deployment would be explained.</w:t>
       </w:r>
     </w:p>
     <w:p/>
@@ -12534,7 +12428,7 @@
           <w:noProof/>
         </w:rPr>
         <w:drawing>
-          <wp:inline distT="0" distB="0" distL="0" distR="0" wp14:anchorId="587F5478" wp14:editId="17B39653">
+          <wp:inline distT="0" distB="0" distL="0" distR="0" wp14:anchorId="587F5478" wp14:editId="2352E5E5">
             <wp:extent cx="4693158" cy="2608637"/>
             <wp:effectExtent l="19050" t="19050" r="12700" b="20320"/>
             <wp:docPr id="1636527594" name="Picture 2" descr="A screenshot of a computer&#10;&#10;AI-generated content may be incorrect."/>
@@ -12745,7 +12639,7 @@
           <w:noProof/>
         </w:rPr>
         <w:drawing>
-          <wp:inline distT="0" distB="0" distL="0" distR="0" wp14:anchorId="645016C5" wp14:editId="3AEC296B">
+          <wp:inline distT="0" distB="0" distL="0" distR="0" wp14:anchorId="645016C5" wp14:editId="6B2C735F">
             <wp:extent cx="4783667" cy="3565226"/>
             <wp:effectExtent l="19050" t="19050" r="17145" b="16510"/>
             <wp:docPr id="1157561683" name="Picture 6" descr="A screenshot of a computer&#10;&#10;AI-generated content may be incorrect."/>
@@ -13390,7 +13284,7 @@
           <w:szCs w:val="20"/>
         </w:rPr>
         <w:drawing>
-          <wp:inline distT="0" distB="0" distL="0" distR="0" wp14:anchorId="5680AE5E" wp14:editId="66F0B211">
+          <wp:inline distT="0" distB="0" distL="0" distR="0" wp14:anchorId="5680AE5E" wp14:editId="1FD93755">
             <wp:extent cx="4510616" cy="3400703"/>
             <wp:effectExtent l="19050" t="19050" r="23495" b="28575"/>
             <wp:docPr id="340613741" name="Picture 10" descr="A screenshot of a document&#10;&#10;AI-generated content may be incorrect."/>
@@ -15149,6 +15043,7 @@
   <w:style w:type="character" w:default="1" w:styleId="DefaultParagraphFont">
     <w:name w:val="Default Paragraph Font"/>
     <w:uiPriority w:val="1"/>
+    <w:semiHidden/>
     <w:unhideWhenUsed/>
   </w:style>
   <w:style w:type="table" w:default="1" w:styleId="TableNormal">

</xml_diff>